<commit_message>
ajout nom et DA au document
</commit_message>
<xml_diff>
--- a/Gabarit_analyse_sommaire_TP3 (1).docx
+++ b/Gabarit_analyse_sommaire_TP3 (1).docx
@@ -1,6 +1,6 @@
 
 <file path=word/document.xml><?xml version="1.0" encoding="utf-8"?>
-<w:document xmlns:wpc="http://schemas.microsoft.com/office/word/2010/wordprocessingCanvas" xmlns:cx="http://schemas.microsoft.com/office/drawing/2014/chartex" xmlns:cx1="http://schemas.microsoft.com/office/drawing/2015/9/8/chartex" xmlns:cx2="http://schemas.microsoft.com/office/drawing/2015/10/21/chartex" xmlns:cx3="http://schemas.microsoft.com/office/drawing/2016/5/9/chartex" xmlns:cx4="http://schemas.microsoft.com/office/drawing/2016/5/10/chartex" xmlns:cx5="http://schemas.microsoft.com/office/drawing/2016/5/11/chartex" xmlns:cx6="http://schemas.microsoft.com/office/drawing/2016/5/12/chartex" xmlns:cx7="http://schemas.microsoft.com/office/drawing/2016/5/13/chartex" xmlns:cx8="http://schemas.microsoft.com/office/drawing/2016/5/14/chartex" xmlns:mc="http://schemas.openxmlformats.org/markup-compatibility/2006" xmlns:aink="http://schemas.microsoft.com/office/drawing/2016/ink" xmlns:am3d="http://schemas.microsoft.com/office/drawing/2017/model3d" xmlns:o="urn:schemas-microsoft-com:office:office" xmlns:oel="http://schemas.microsoft.com/office/2019/extlst" xmlns:r="http://schemas.openxmlformats.org/officeDocument/2006/relationships" xmlns:m="http://schemas.openxmlformats.org/officeDocument/2006/math" xmlns:v="urn:schemas-microsoft-com:vml" xmlns:wp14="http://schemas.microsoft.com/office/word/2010/wordprocessingDrawing" xmlns:wp="http://schemas.openxmlformats.org/drawingml/2006/wordprocessingDrawing" xmlns:w10="urn:schemas-microsoft-com:office:word" xmlns:w="http://schemas.openxmlformats.org/wordprocessingml/2006/main" xmlns:w14="http://schemas.microsoft.com/office/word/2010/wordml" xmlns:w15="http://schemas.microsoft.com/office/word/2012/wordml" xmlns:w16cex="http://schemas.microsoft.com/office/word/2018/wordml/cex" xmlns:w16cid="http://schemas.microsoft.com/office/word/2016/wordml/cid" xmlns:w16="http://schemas.microsoft.com/office/word/2018/wordml" xmlns:w16du="http://schemas.microsoft.com/office/word/2023/wordml/word16du" xmlns:w16sdtdh="http://schemas.microsoft.com/office/word/2020/wordml/sdtdatahash" xmlns:w16se="http://schemas.microsoft.com/office/word/2015/wordml/symex" xmlns:wpg="http://schemas.microsoft.com/office/word/2010/wordprocessingGroup" xmlns:wpi="http://schemas.microsoft.com/office/word/2010/wordprocessingInk" xmlns:wne="http://schemas.microsoft.com/office/word/2006/wordml" xmlns:wps="http://schemas.microsoft.com/office/word/2010/wordprocessingShape" mc:Ignorable="w14 w15 w16se w16cid w16 w16cex w16sdtdh w16du wp14">
+<w:document xmlns:wpc="http://schemas.microsoft.com/office/word/2010/wordprocessingCanvas" xmlns:cx="http://schemas.microsoft.com/office/drawing/2014/chartex" xmlns:cx1="http://schemas.microsoft.com/office/drawing/2015/9/8/chartex" xmlns:cx2="http://schemas.microsoft.com/office/drawing/2015/10/21/chartex" xmlns:cx3="http://schemas.microsoft.com/office/drawing/2016/5/9/chartex" xmlns:cx4="http://schemas.microsoft.com/office/drawing/2016/5/10/chartex" xmlns:cx5="http://schemas.microsoft.com/office/drawing/2016/5/11/chartex" xmlns:cx6="http://schemas.microsoft.com/office/drawing/2016/5/12/chartex" xmlns:cx7="http://schemas.microsoft.com/office/drawing/2016/5/13/chartex" xmlns:cx8="http://schemas.microsoft.com/office/drawing/2016/5/14/chartex" xmlns:mc="http://schemas.openxmlformats.org/markup-compatibility/2006" xmlns:aink="http://schemas.microsoft.com/office/drawing/2016/ink" xmlns:am3d="http://schemas.microsoft.com/office/drawing/2017/model3d" xmlns:o="urn:schemas-microsoft-com:office:office" xmlns:oel="http://schemas.microsoft.com/office/2019/extlst" xmlns:r="http://schemas.openxmlformats.org/officeDocument/2006/relationships" xmlns:m="http://schemas.openxmlformats.org/officeDocument/2006/math" xmlns:v="urn:schemas-microsoft-com:vml" xmlns:wp14="http://schemas.microsoft.com/office/word/2010/wordprocessingDrawing" xmlns:wp="http://schemas.openxmlformats.org/drawingml/2006/wordprocessingDrawing" xmlns:w10="urn:schemas-microsoft-com:office:word" xmlns:w="http://schemas.openxmlformats.org/wordprocessingml/2006/main" xmlns:w14="http://schemas.microsoft.com/office/word/2010/wordml" xmlns:w15="http://schemas.microsoft.com/office/word/2012/wordml" xmlns:w16cex="http://schemas.microsoft.com/office/word/2018/wordml/cex" xmlns:w16cid="http://schemas.microsoft.com/office/word/2016/wordml/cid" xmlns:w16="http://schemas.microsoft.com/office/word/2018/wordml" xmlns:w16sdtdh="http://schemas.microsoft.com/office/word/2020/wordml/sdtdatahash" xmlns:w16se="http://schemas.microsoft.com/office/word/2015/wordml/symex" xmlns:wpg="http://schemas.microsoft.com/office/word/2010/wordprocessingGroup" xmlns:wpi="http://schemas.microsoft.com/office/word/2010/wordprocessingInk" xmlns:wne="http://schemas.microsoft.com/office/word/2006/wordml" xmlns:wps="http://schemas.microsoft.com/office/word/2010/wordprocessingShape" mc:Ignorable="w14 w15 w16se w16cid w16 w16cex w16sdtdh wp14">
   <w:body>
     <w:sdt>
       <w:sdtPr>
@@ -234,7 +234,7 @@
                                       <w:sdtContent>
                                         <w:p>
                                           <w:pPr>
-                                            <w:pStyle w:val="Sansinterligne"/>
+                                            <w:pStyle w:val="NoSpacing"/>
                                             <w:spacing w:line="312" w:lineRule="auto"/>
                                             <w:jc w:val="right"/>
                                             <w:rPr>
@@ -311,7 +311,7 @@
                                     </w:tcPr>
                                     <w:p>
                                       <w:pPr>
-                                        <w:pStyle w:val="Sansinterligne"/>
+                                        <w:pStyle w:val="NoSpacing"/>
                                         <w:rPr>
                                           <w:caps/>
                                           <w:color w:val="ED7D31" w:themeColor="accent2"/>
@@ -391,7 +391,7 @@
                                       <w:sdtContent>
                                         <w:p>
                                           <w:pPr>
-                                            <w:pStyle w:val="Sansinterligne"/>
+                                            <w:pStyle w:val="NoSpacing"/>
                                             <w:rPr>
                                               <w:color w:val="ED7D31" w:themeColor="accent2"/>
                                               <w:sz w:val="26"/>
@@ -413,7 +413,7 @@
                                     </w:sdt>
                                     <w:p>
                                       <w:pPr>
-                                        <w:pStyle w:val="Sansinterligne"/>
+                                        <w:pStyle w:val="NoSpacing"/>
                                         <w:rPr>
                                           <w:lang w:val="fr-FR"/>
                                         </w:rPr>
@@ -421,7 +421,7 @@
                                     </w:p>
                                     <w:p>
                                       <w:pPr>
-                                        <w:pStyle w:val="Sansinterligne"/>
+                                        <w:pStyle w:val="NoSpacing"/>
                                         <w:rPr>
                                           <w:lang w:val="fr-FR"/>
                                         </w:rPr>
@@ -429,7 +429,7 @@
                                     </w:p>
                                     <w:p>
                                       <w:pPr>
-                                        <w:pStyle w:val="Sansinterligne"/>
+                                        <w:pStyle w:val="NoSpacing"/>
                                         <w:rPr>
                                           <w:lang w:val="fr-FR"/>
                                         </w:rPr>
@@ -462,7 +462,7 @@
                                     </w:p>
                                     <w:p>
                                       <w:pPr>
-                                        <w:pStyle w:val="Sansinterligne"/>
+                                        <w:pStyle w:val="NoSpacing"/>
                                         <w:rPr>
                                           <w:lang w:val="fr-FR"/>
                                         </w:rPr>
@@ -495,7 +495,7 @@
                                     </w:p>
                                     <w:p>
                                       <w:pPr>
-                                        <w:pStyle w:val="Sansinterligne"/>
+                                        <w:pStyle w:val="NoSpacing"/>
                                         <w:rPr>
                                           <w:lang w:val="fr-FR"/>
                                         </w:rPr>
@@ -503,7 +503,7 @@
                                     </w:p>
                                     <w:p>
                                       <w:pPr>
-                                        <w:pStyle w:val="Sansinterligne"/>
+                                        <w:pStyle w:val="NoSpacing"/>
                                         <w:rPr>
                                           <w:lang w:val="fr-CA"/>
                                         </w:rPr>
@@ -513,6 +513,80 @@
                                           <w:lang w:val="fr-CA"/>
                                         </w:rPr>
                                         <w:t>Nom 2</w:t>
+                                      </w:r>
+                                      <w:r>
+                                        <w:rPr>
+                                          <w:lang w:val="fr-CA"/>
+                                        </w:rPr>
+                                        <w:tab/>
+                                        <w:t>______</w:t>
+                                      </w:r>
+                                      <w:r>
+                                        <w:rPr>
+                                          <w:lang w:val="fr-CA"/>
+                                        </w:rPr>
+                                        <w:t>YARA MABROUK</w:t>
+                                      </w:r>
+                                      <w:r>
+                                        <w:rPr>
+                                          <w:lang w:val="fr-CA"/>
+                                        </w:rPr>
+                                        <w:t>____</w:t>
+                                      </w:r>
+                                    </w:p>
+                                    <w:p>
+                                      <w:pPr>
+                                        <w:pStyle w:val="NoSpacing"/>
+                                        <w:rPr>
+                                          <w:lang w:val="fr-CA"/>
+                                        </w:rPr>
+                                      </w:pPr>
+                                      <w:r>
+                                        <w:rPr>
+                                          <w:lang w:val="fr-CA"/>
+                                        </w:rPr>
+                                        <w:t>DA 2</w:t>
+                                      </w:r>
+                                      <w:r>
+                                        <w:rPr>
+                                          <w:lang w:val="fr-CA"/>
+                                        </w:rPr>
+                                        <w:tab/>
+                                        <w:t>_______</w:t>
+                                      </w:r>
+                                      <w:r>
+                                        <w:rPr>
+                                          <w:lang w:val="fr-CA"/>
+                                        </w:rPr>
+                                        <w:t>6238930</w:t>
+                                      </w:r>
+                                      <w:r>
+                                        <w:rPr>
+                                          <w:lang w:val="fr-CA"/>
+                                        </w:rPr>
+                                        <w:t>_______</w:t>
+                                      </w:r>
+                                    </w:p>
+                                    <w:p>
+                                      <w:pPr>
+                                        <w:pStyle w:val="NoSpacing"/>
+                                        <w:rPr>
+                                          <w:lang w:val="fr-CA"/>
+                                        </w:rPr>
+                                      </w:pPr>
+                                    </w:p>
+                                    <w:p>
+                                      <w:pPr>
+                                        <w:pStyle w:val="NoSpacing"/>
+                                        <w:rPr>
+                                          <w:lang w:val="fr-CA"/>
+                                        </w:rPr>
+                                      </w:pPr>
+                                      <w:r>
+                                        <w:rPr>
+                                          <w:lang w:val="fr-CA"/>
+                                        </w:rPr>
+                                        <w:t>Nom 3</w:t>
                                       </w:r>
                                       <w:r>
                                         <w:rPr>
@@ -524,7 +598,7 @@
                                     </w:p>
                                     <w:p>
                                       <w:pPr>
-                                        <w:pStyle w:val="Sansinterligne"/>
+                                        <w:pStyle w:val="NoSpacing"/>
                                         <w:rPr>
                                           <w:lang w:val="fr-CA"/>
                                         </w:rPr>
@@ -533,7 +607,7 @@
                                         <w:rPr>
                                           <w:lang w:val="fr-CA"/>
                                         </w:rPr>
-                                        <w:t>DA 2</w:t>
+                                        <w:t>DA 3</w:t>
                                       </w:r>
                                       <w:r>
                                         <w:rPr>
@@ -545,57 +619,7 @@
                                     </w:p>
                                     <w:p>
                                       <w:pPr>
-                                        <w:pStyle w:val="Sansinterligne"/>
-                                        <w:rPr>
-                                          <w:lang w:val="fr-CA"/>
-                                        </w:rPr>
-                                      </w:pPr>
-                                    </w:p>
-                                    <w:p>
-                                      <w:pPr>
-                                        <w:pStyle w:val="Sansinterligne"/>
-                                        <w:rPr>
-                                          <w:lang w:val="fr-CA"/>
-                                        </w:rPr>
-                                      </w:pPr>
-                                      <w:r>
-                                        <w:rPr>
-                                          <w:lang w:val="fr-CA"/>
-                                        </w:rPr>
-                                        <w:t>Nom 3</w:t>
-                                      </w:r>
-                                      <w:r>
-                                        <w:rPr>
-                                          <w:lang w:val="fr-CA"/>
-                                        </w:rPr>
-                                        <w:tab/>
-                                        <w:t>________________________</w:t>
-                                      </w:r>
-                                    </w:p>
-                                    <w:p>
-                                      <w:pPr>
-                                        <w:pStyle w:val="Sansinterligne"/>
-                                        <w:rPr>
-                                          <w:lang w:val="fr-CA"/>
-                                        </w:rPr>
-                                      </w:pPr>
-                                      <w:r>
-                                        <w:rPr>
-                                          <w:lang w:val="fr-CA"/>
-                                        </w:rPr>
-                                        <w:t>DA 3</w:t>
-                                      </w:r>
-                                      <w:r>
-                                        <w:rPr>
-                                          <w:lang w:val="fr-CA"/>
-                                        </w:rPr>
-                                        <w:tab/>
-                                        <w:t>________________________</w:t>
-                                      </w:r>
-                                    </w:p>
-                                    <w:p>
-                                      <w:pPr>
-                                        <w:pStyle w:val="Sansinterligne"/>
+                                        <w:pStyle w:val="NoSpacing"/>
                                         <w:rPr>
                                           <w:lang w:val="fr-CA"/>
                                         </w:rPr>
@@ -628,7 +652,7 @@
                                     </w:tcPr>
                                     <w:p>
                                       <w:pPr>
-                                        <w:pStyle w:val="Sansinterligne"/>
+                                        <w:pStyle w:val="NoSpacing"/>
                                         <w:rPr>
                                           <w:caps/>
                                           <w:color w:val="ED7D31" w:themeColor="accent2"/>
@@ -768,7 +792,7 @@
                                 <w:sdtContent>
                                   <w:p>
                                     <w:pPr>
-                                      <w:pStyle w:val="Sansinterligne"/>
+                                      <w:pStyle w:val="NoSpacing"/>
                                       <w:spacing w:line="312" w:lineRule="auto"/>
                                       <w:jc w:val="right"/>
                                       <w:rPr>
@@ -845,7 +869,7 @@
                               </w:tcPr>
                               <w:p>
                                 <w:pPr>
-                                  <w:pStyle w:val="Sansinterligne"/>
+                                  <w:pStyle w:val="NoSpacing"/>
                                   <w:rPr>
                                     <w:caps/>
                                     <w:color w:val="ED7D31" w:themeColor="accent2"/>
@@ -925,7 +949,7 @@
                                 <w:sdtContent>
                                   <w:p>
                                     <w:pPr>
-                                      <w:pStyle w:val="Sansinterligne"/>
+                                      <w:pStyle w:val="NoSpacing"/>
                                       <w:rPr>
                                         <w:color w:val="ED7D31" w:themeColor="accent2"/>
                                         <w:sz w:val="26"/>
@@ -947,7 +971,7 @@
                               </w:sdt>
                               <w:p>
                                 <w:pPr>
-                                  <w:pStyle w:val="Sansinterligne"/>
+                                  <w:pStyle w:val="NoSpacing"/>
                                   <w:rPr>
                                     <w:lang w:val="fr-FR"/>
                                   </w:rPr>
@@ -955,7 +979,7 @@
                               </w:p>
                               <w:p>
                                 <w:pPr>
-                                  <w:pStyle w:val="Sansinterligne"/>
+                                  <w:pStyle w:val="NoSpacing"/>
                                   <w:rPr>
                                     <w:lang w:val="fr-FR"/>
                                   </w:rPr>
@@ -963,7 +987,7 @@
                               </w:p>
                               <w:p>
                                 <w:pPr>
-                                  <w:pStyle w:val="Sansinterligne"/>
+                                  <w:pStyle w:val="NoSpacing"/>
                                   <w:rPr>
                                     <w:lang w:val="fr-FR"/>
                                   </w:rPr>
@@ -996,7 +1020,7 @@
                               </w:p>
                               <w:p>
                                 <w:pPr>
-                                  <w:pStyle w:val="Sansinterligne"/>
+                                  <w:pStyle w:val="NoSpacing"/>
                                   <w:rPr>
                                     <w:lang w:val="fr-FR"/>
                                   </w:rPr>
@@ -1029,7 +1053,7 @@
                               </w:p>
                               <w:p>
                                 <w:pPr>
-                                  <w:pStyle w:val="Sansinterligne"/>
+                                  <w:pStyle w:val="NoSpacing"/>
                                   <w:rPr>
                                     <w:lang w:val="fr-FR"/>
                                   </w:rPr>
@@ -1037,7 +1061,7 @@
                               </w:p>
                               <w:p>
                                 <w:pPr>
-                                  <w:pStyle w:val="Sansinterligne"/>
+                                  <w:pStyle w:val="NoSpacing"/>
                                   <w:rPr>
                                     <w:lang w:val="fr-CA"/>
                                   </w:rPr>
@@ -1047,6 +1071,80 @@
                                     <w:lang w:val="fr-CA"/>
                                   </w:rPr>
                                   <w:t>Nom 2</w:t>
+                                </w:r>
+                                <w:r>
+                                  <w:rPr>
+                                    <w:lang w:val="fr-CA"/>
+                                  </w:rPr>
+                                  <w:tab/>
+                                  <w:t>______</w:t>
+                                </w:r>
+                                <w:r>
+                                  <w:rPr>
+                                    <w:lang w:val="fr-CA"/>
+                                  </w:rPr>
+                                  <w:t>YARA MABROUK</w:t>
+                                </w:r>
+                                <w:r>
+                                  <w:rPr>
+                                    <w:lang w:val="fr-CA"/>
+                                  </w:rPr>
+                                  <w:t>____</w:t>
+                                </w:r>
+                              </w:p>
+                              <w:p>
+                                <w:pPr>
+                                  <w:pStyle w:val="NoSpacing"/>
+                                  <w:rPr>
+                                    <w:lang w:val="fr-CA"/>
+                                  </w:rPr>
+                                </w:pPr>
+                                <w:r>
+                                  <w:rPr>
+                                    <w:lang w:val="fr-CA"/>
+                                  </w:rPr>
+                                  <w:t>DA 2</w:t>
+                                </w:r>
+                                <w:r>
+                                  <w:rPr>
+                                    <w:lang w:val="fr-CA"/>
+                                  </w:rPr>
+                                  <w:tab/>
+                                  <w:t>_______</w:t>
+                                </w:r>
+                                <w:r>
+                                  <w:rPr>
+                                    <w:lang w:val="fr-CA"/>
+                                  </w:rPr>
+                                  <w:t>6238930</w:t>
+                                </w:r>
+                                <w:r>
+                                  <w:rPr>
+                                    <w:lang w:val="fr-CA"/>
+                                  </w:rPr>
+                                  <w:t>_______</w:t>
+                                </w:r>
+                              </w:p>
+                              <w:p>
+                                <w:pPr>
+                                  <w:pStyle w:val="NoSpacing"/>
+                                  <w:rPr>
+                                    <w:lang w:val="fr-CA"/>
+                                  </w:rPr>
+                                </w:pPr>
+                              </w:p>
+                              <w:p>
+                                <w:pPr>
+                                  <w:pStyle w:val="NoSpacing"/>
+                                  <w:rPr>
+                                    <w:lang w:val="fr-CA"/>
+                                  </w:rPr>
+                                </w:pPr>
+                                <w:r>
+                                  <w:rPr>
+                                    <w:lang w:val="fr-CA"/>
+                                  </w:rPr>
+                                  <w:t>Nom 3</w:t>
                                 </w:r>
                                 <w:r>
                                   <w:rPr>
@@ -1058,7 +1156,7 @@
                               </w:p>
                               <w:p>
                                 <w:pPr>
-                                  <w:pStyle w:val="Sansinterligne"/>
+                                  <w:pStyle w:val="NoSpacing"/>
                                   <w:rPr>
                                     <w:lang w:val="fr-CA"/>
                                   </w:rPr>
@@ -1067,7 +1165,7 @@
                                   <w:rPr>
                                     <w:lang w:val="fr-CA"/>
                                   </w:rPr>
-                                  <w:t>DA 2</w:t>
+                                  <w:t>DA 3</w:t>
                                 </w:r>
                                 <w:r>
                                   <w:rPr>
@@ -1079,57 +1177,7 @@
                               </w:p>
                               <w:p>
                                 <w:pPr>
-                                  <w:pStyle w:val="Sansinterligne"/>
-                                  <w:rPr>
-                                    <w:lang w:val="fr-CA"/>
-                                  </w:rPr>
-                                </w:pPr>
-                              </w:p>
-                              <w:p>
-                                <w:pPr>
-                                  <w:pStyle w:val="Sansinterligne"/>
-                                  <w:rPr>
-                                    <w:lang w:val="fr-CA"/>
-                                  </w:rPr>
-                                </w:pPr>
-                                <w:r>
-                                  <w:rPr>
-                                    <w:lang w:val="fr-CA"/>
-                                  </w:rPr>
-                                  <w:t>Nom 3</w:t>
-                                </w:r>
-                                <w:r>
-                                  <w:rPr>
-                                    <w:lang w:val="fr-CA"/>
-                                  </w:rPr>
-                                  <w:tab/>
-                                  <w:t>________________________</w:t>
-                                </w:r>
-                              </w:p>
-                              <w:p>
-                                <w:pPr>
-                                  <w:pStyle w:val="Sansinterligne"/>
-                                  <w:rPr>
-                                    <w:lang w:val="fr-CA"/>
-                                  </w:rPr>
-                                </w:pPr>
-                                <w:r>
-                                  <w:rPr>
-                                    <w:lang w:val="fr-CA"/>
-                                  </w:rPr>
-                                  <w:t>DA 3</w:t>
-                                </w:r>
-                                <w:r>
-                                  <w:rPr>
-                                    <w:lang w:val="fr-CA"/>
-                                  </w:rPr>
-                                  <w:tab/>
-                                  <w:t>________________________</w:t>
-                                </w:r>
-                              </w:p>
-                              <w:p>
-                                <w:pPr>
-                                  <w:pStyle w:val="Sansinterligne"/>
+                                  <w:pStyle w:val="NoSpacing"/>
                                   <w:rPr>
                                     <w:lang w:val="fr-CA"/>
                                   </w:rPr>
@@ -1162,7 +1210,7 @@
                               </w:tcPr>
                               <w:p>
                                 <w:pPr>
-                                  <w:pStyle w:val="Sansinterligne"/>
+                                  <w:pStyle w:val="NoSpacing"/>
                                   <w:rPr>
                                     <w:caps/>
                                     <w:color w:val="ED7D31" w:themeColor="accent2"/>
@@ -1218,7 +1266,7 @@
       <w:sdtContent>
         <w:p>
           <w:pPr>
-            <w:pStyle w:val="En-ttedetabledesmatires"/>
+            <w:pStyle w:val="TOCHeading"/>
           </w:pPr>
           <w:r>
             <w:t>Table des matières</w:t>
@@ -1226,7 +1274,7 @@
         </w:p>
         <w:p>
           <w:pPr>
-            <w:pStyle w:val="TM1"/>
+            <w:pStyle w:val="TOC1"/>
             <w:tabs>
               <w:tab w:val="right" w:leader="dot" w:pos="9350"/>
             </w:tabs>
@@ -1261,7 +1309,7 @@
           <w:hyperlink w:anchor="_Toc70666864" w:history="1">
             <w:r>
               <w:rPr>
-                <w:rStyle w:val="Lienhypertexte"/>
+                <w:rStyle w:val="Hyperlink"/>
                 <w:noProof/>
               </w:rPr>
               <w:t>TP3 – Application Web – Livrable 1</w:t>
@@ -1318,7 +1366,7 @@
         </w:p>
         <w:p>
           <w:pPr>
-            <w:pStyle w:val="TM2"/>
+            <w:pStyle w:val="TOC2"/>
             <w:tabs>
               <w:tab w:val="right" w:leader="dot" w:pos="9350"/>
             </w:tabs>
@@ -1334,7 +1382,7 @@
           <w:hyperlink w:anchor="_Toc70666865" w:history="1">
             <w:r>
               <w:rPr>
-                <w:rStyle w:val="Lienhypertexte"/>
+                <w:rStyle w:val="Hyperlink"/>
                 <w:noProof/>
               </w:rPr>
               <w:t>Consignes :</w:t>
@@ -1391,7 +1439,7 @@
         </w:p>
         <w:p>
           <w:pPr>
-            <w:pStyle w:val="TM2"/>
+            <w:pStyle w:val="TOC2"/>
             <w:tabs>
               <w:tab w:val="right" w:leader="dot" w:pos="9350"/>
             </w:tabs>
@@ -1407,7 +1455,7 @@
           <w:hyperlink w:anchor="_Toc70666866" w:history="1">
             <w:r>
               <w:rPr>
-                <w:rStyle w:val="Lienhypertexte"/>
+                <w:rStyle w:val="Hyperlink"/>
                 <w:noProof/>
               </w:rPr>
               <w:t>Nature du projet</w:t>
@@ -1464,7 +1512,7 @@
         </w:p>
         <w:p>
           <w:pPr>
-            <w:pStyle w:val="TM2"/>
+            <w:pStyle w:val="TOC2"/>
             <w:tabs>
               <w:tab w:val="right" w:leader="dot" w:pos="9350"/>
             </w:tabs>
@@ -1480,7 +1528,7 @@
           <w:hyperlink w:anchor="_Toc70666867" w:history="1">
             <w:r>
               <w:rPr>
-                <w:rStyle w:val="Lienhypertexte"/>
+                <w:rStyle w:val="Hyperlink"/>
                 <w:noProof/>
               </w:rPr>
               <w:t>Modèle de données logique</w:t>
@@ -1537,7 +1585,7 @@
         </w:p>
         <w:p>
           <w:pPr>
-            <w:pStyle w:val="TM2"/>
+            <w:pStyle w:val="TOC2"/>
             <w:tabs>
               <w:tab w:val="right" w:leader="dot" w:pos="9350"/>
             </w:tabs>
@@ -1553,7 +1601,7 @@
           <w:hyperlink w:anchor="_Toc70666868" w:history="1">
             <w:r>
               <w:rPr>
-                <w:rStyle w:val="Lienhypertexte"/>
+                <w:rStyle w:val="Hyperlink"/>
                 <w:noProof/>
               </w:rPr>
               <w:t>Clé de lecture du modèle de données</w:t>
@@ -1610,7 +1658,7 @@
         </w:p>
         <w:p>
           <w:pPr>
-            <w:pStyle w:val="TM2"/>
+            <w:pStyle w:val="TOC2"/>
             <w:tabs>
               <w:tab w:val="right" w:leader="dot" w:pos="9350"/>
             </w:tabs>
@@ -1626,7 +1674,7 @@
           <w:hyperlink w:anchor="_Toc70666869" w:history="1">
             <w:r>
               <w:rPr>
-                <w:rStyle w:val="Lienhypertexte"/>
+                <w:rStyle w:val="Hyperlink"/>
                 <w:noProof/>
               </w:rPr>
               <w:t>Croquis d’écrans</w:t>
@@ -1683,7 +1731,7 @@
         </w:p>
         <w:p>
           <w:pPr>
-            <w:pStyle w:val="TM3"/>
+            <w:pStyle w:val="TOC3"/>
             <w:tabs>
               <w:tab w:val="right" w:leader="dot" w:pos="9350"/>
             </w:tabs>
@@ -1700,7 +1748,7 @@
           <w:hyperlink w:anchor="_Toc70666870" w:history="1">
             <w:r>
               <w:rPr>
-                <w:rStyle w:val="Lienhypertexte"/>
+                <w:rStyle w:val="Hyperlink"/>
                 <w:noProof/>
               </w:rPr>
               <w:t>L’accueil</w:t>
@@ -1757,7 +1805,7 @@
         </w:p>
         <w:p>
           <w:pPr>
-            <w:pStyle w:val="TM3"/>
+            <w:pStyle w:val="TOC3"/>
             <w:tabs>
               <w:tab w:val="right" w:leader="dot" w:pos="9350"/>
             </w:tabs>
@@ -1774,7 +1822,7 @@
           <w:hyperlink w:anchor="_Toc70666871" w:history="1">
             <w:r>
               <w:rPr>
-                <w:rStyle w:val="Lienhypertexte"/>
+                <w:rStyle w:val="Hyperlink"/>
                 <w:noProof/>
               </w:rPr>
               <w:t>La liste des cours</w:t>
@@ -1831,7 +1879,7 @@
         </w:p>
         <w:p>
           <w:pPr>
-            <w:pStyle w:val="TM2"/>
+            <w:pStyle w:val="TOC2"/>
             <w:tabs>
               <w:tab w:val="right" w:leader="dot" w:pos="9350"/>
             </w:tabs>
@@ -1847,7 +1895,7 @@
           <w:hyperlink w:anchor="_Toc70666872" w:history="1">
             <w:r>
               <w:rPr>
-                <w:rStyle w:val="Lienhypertexte"/>
+                <w:rStyle w:val="Hyperlink"/>
                 <w:noProof/>
               </w:rPr>
               <w:t>Référence</w:t>
@@ -1921,7 +1969,7 @@
     </w:p>
     <w:p>
       <w:pPr>
-        <w:pStyle w:val="Titre1"/>
+        <w:pStyle w:val="Heading1"/>
       </w:pPr>
       <w:bookmarkStart w:id="0" w:name="_Toc70666864"/>
       <w:r>
@@ -1942,7 +1990,7 @@
     <w:p/>
     <w:p>
       <w:pPr>
-        <w:pStyle w:val="Titre2"/>
+        <w:pStyle w:val="Heading2"/>
       </w:pPr>
       <w:bookmarkStart w:id="1" w:name="_Toc70666865"/>
       <w:r>
@@ -2001,7 +2049,7 @@
     <w:p/>
     <w:p>
       <w:pPr>
-        <w:pStyle w:val="Titre2"/>
+        <w:pStyle w:val="Heading2"/>
       </w:pPr>
       <w:bookmarkStart w:id="2" w:name="_Toc70666866"/>
       <w:r>
@@ -2095,7 +2143,7 @@
     <w:p/>
     <w:p>
       <w:pPr>
-        <w:pStyle w:val="Titre2"/>
+        <w:pStyle w:val="Heading2"/>
       </w:pPr>
       <w:bookmarkStart w:id="3" w:name="_Toc70666867"/>
       <w:r>
@@ -2169,7 +2217,7 @@
     <w:p/>
     <w:p>
       <w:pPr>
-        <w:pStyle w:val="Titre2"/>
+        <w:pStyle w:val="Heading2"/>
       </w:pPr>
       <w:bookmarkStart w:id="4" w:name="_Toc70666868"/>
       <w:r>
@@ -2180,7 +2228,7 @@
     <w:p/>
     <w:p>
       <w:pPr>
-        <w:pStyle w:val="Paragraphedeliste"/>
+        <w:pStyle w:val="ListParagraph"/>
         <w:numPr>
           <w:ilvl w:val="0"/>
           <w:numId w:val="1"/>
@@ -2192,7 +2240,7 @@
     </w:p>
     <w:p>
       <w:pPr>
-        <w:pStyle w:val="Paragraphedeliste"/>
+        <w:pStyle w:val="ListParagraph"/>
         <w:numPr>
           <w:ilvl w:val="0"/>
           <w:numId w:val="1"/>
@@ -2204,7 +2252,7 @@
     </w:p>
     <w:p>
       <w:pPr>
-        <w:pStyle w:val="Paragraphedeliste"/>
+        <w:pStyle w:val="ListParagraph"/>
         <w:numPr>
           <w:ilvl w:val="0"/>
           <w:numId w:val="1"/>
@@ -2216,7 +2264,7 @@
     </w:p>
     <w:p>
       <w:pPr>
-        <w:pStyle w:val="Paragraphedeliste"/>
+        <w:pStyle w:val="ListParagraph"/>
         <w:numPr>
           <w:ilvl w:val="0"/>
           <w:numId w:val="1"/>
@@ -2228,72 +2276,72 @@
     </w:p>
     <w:p>
       <w:pPr>
-        <w:pStyle w:val="Paragraphedeliste"/>
+        <w:pStyle w:val="ListParagraph"/>
       </w:pPr>
     </w:p>
     <w:p>
       <w:pPr>
-        <w:pStyle w:val="Paragraphedeliste"/>
+        <w:pStyle w:val="ListParagraph"/>
       </w:pPr>
     </w:p>
     <w:p>
       <w:pPr>
-        <w:pStyle w:val="Paragraphedeliste"/>
+        <w:pStyle w:val="ListParagraph"/>
       </w:pPr>
     </w:p>
     <w:p>
       <w:pPr>
-        <w:pStyle w:val="Paragraphedeliste"/>
+        <w:pStyle w:val="ListParagraph"/>
       </w:pPr>
     </w:p>
     <w:p>
       <w:pPr>
-        <w:pStyle w:val="Paragraphedeliste"/>
+        <w:pStyle w:val="ListParagraph"/>
       </w:pPr>
     </w:p>
     <w:p>
       <w:pPr>
-        <w:pStyle w:val="Paragraphedeliste"/>
+        <w:pStyle w:val="ListParagraph"/>
       </w:pPr>
     </w:p>
     <w:p>
       <w:pPr>
-        <w:pStyle w:val="Paragraphedeliste"/>
+        <w:pStyle w:val="ListParagraph"/>
       </w:pPr>
     </w:p>
     <w:p>
       <w:pPr>
-        <w:pStyle w:val="Paragraphedeliste"/>
+        <w:pStyle w:val="ListParagraph"/>
       </w:pPr>
     </w:p>
     <w:p>
       <w:pPr>
-        <w:pStyle w:val="Paragraphedeliste"/>
+        <w:pStyle w:val="ListParagraph"/>
       </w:pPr>
     </w:p>
     <w:p>
       <w:pPr>
-        <w:pStyle w:val="Paragraphedeliste"/>
+        <w:pStyle w:val="ListParagraph"/>
       </w:pPr>
     </w:p>
     <w:p>
       <w:pPr>
-        <w:pStyle w:val="Paragraphedeliste"/>
+        <w:pStyle w:val="ListParagraph"/>
       </w:pPr>
     </w:p>
     <w:p>
       <w:pPr>
-        <w:pStyle w:val="Paragraphedeliste"/>
+        <w:pStyle w:val="ListParagraph"/>
       </w:pPr>
     </w:p>
     <w:p>
       <w:pPr>
-        <w:pStyle w:val="Paragraphedeliste"/>
+        <w:pStyle w:val="ListParagraph"/>
       </w:pPr>
     </w:p>
     <w:p>
       <w:pPr>
-        <w:pStyle w:val="Titre2"/>
+        <w:pStyle w:val="Heading2"/>
       </w:pPr>
       <w:bookmarkStart w:id="5" w:name="_Toc70666869"/>
     </w:p>
@@ -2301,7 +2349,7 @@
     <w:p/>
     <w:p>
       <w:pPr>
-        <w:pStyle w:val="Titre2"/>
+        <w:pStyle w:val="Heading2"/>
       </w:pPr>
       <w:r>
         <w:lastRenderedPageBreak/>
@@ -2312,7 +2360,7 @@
     <w:p/>
     <w:p>
       <w:pPr>
-        <w:pStyle w:val="Titre3"/>
+        <w:pStyle w:val="Heading3"/>
       </w:pPr>
       <w:bookmarkStart w:id="6" w:name="_Toc70666870"/>
       <w:r>
@@ -2392,7 +2440,7 @@
     </w:p>
     <w:p>
       <w:pPr>
-        <w:pStyle w:val="Titre3"/>
+        <w:pStyle w:val="Heading3"/>
       </w:pPr>
       <w:bookmarkStart w:id="7" w:name="_Toc70666871"/>
       <w:r>
@@ -2523,7 +2571,7 @@
     </w:p>
     <w:p>
       <w:pPr>
-        <w:pStyle w:val="Titre2"/>
+        <w:pStyle w:val="Heading2"/>
       </w:pPr>
       <w:bookmarkStart w:id="8" w:name="_Toc70666872"/>
       <w:r>
@@ -2552,7 +2600,7 @@
 </file>
 
 <file path=word/endnotes.xml><?xml version="1.0" encoding="utf-8"?>
-<w:endnotes xmlns:wpc="http://schemas.microsoft.com/office/word/2010/wordprocessingCanvas" xmlns:cx="http://schemas.microsoft.com/office/drawing/2014/chartex" xmlns:cx1="http://schemas.microsoft.com/office/drawing/2015/9/8/chartex" xmlns:cx2="http://schemas.microsoft.com/office/drawing/2015/10/21/chartex" xmlns:cx3="http://schemas.microsoft.com/office/drawing/2016/5/9/chartex" xmlns:cx4="http://schemas.microsoft.com/office/drawing/2016/5/10/chartex" xmlns:cx5="http://schemas.microsoft.com/office/drawing/2016/5/11/chartex" xmlns:cx6="http://schemas.microsoft.com/office/drawing/2016/5/12/chartex" xmlns:cx7="http://schemas.microsoft.com/office/drawing/2016/5/13/chartex" xmlns:cx8="http://schemas.microsoft.com/office/drawing/2016/5/14/chartex" xmlns:mc="http://schemas.openxmlformats.org/markup-compatibility/2006" xmlns:aink="http://schemas.microsoft.com/office/drawing/2016/ink" xmlns:am3d="http://schemas.microsoft.com/office/drawing/2017/model3d" xmlns:o="urn:schemas-microsoft-com:office:office" xmlns:oel="http://schemas.microsoft.com/office/2019/extlst" xmlns:r="http://schemas.openxmlformats.org/officeDocument/2006/relationships" xmlns:m="http://schemas.openxmlformats.org/officeDocument/2006/math" xmlns:v="urn:schemas-microsoft-com:vml" xmlns:wp14="http://schemas.microsoft.com/office/word/2010/wordprocessingDrawing" xmlns:wp="http://schemas.openxmlformats.org/drawingml/2006/wordprocessingDrawing" xmlns:w10="urn:schemas-microsoft-com:office:word" xmlns:w="http://schemas.openxmlformats.org/wordprocessingml/2006/main" xmlns:w14="http://schemas.microsoft.com/office/word/2010/wordml" xmlns:w15="http://schemas.microsoft.com/office/word/2012/wordml" xmlns:w16cex="http://schemas.microsoft.com/office/word/2018/wordml/cex" xmlns:w16cid="http://schemas.microsoft.com/office/word/2016/wordml/cid" xmlns:w16="http://schemas.microsoft.com/office/word/2018/wordml" xmlns:w16du="http://schemas.microsoft.com/office/word/2023/wordml/word16du" xmlns:w16sdtdh="http://schemas.microsoft.com/office/word/2020/wordml/sdtdatahash" xmlns:w16se="http://schemas.microsoft.com/office/word/2015/wordml/symex" xmlns:wpg="http://schemas.microsoft.com/office/word/2010/wordprocessingGroup" xmlns:wpi="http://schemas.microsoft.com/office/word/2010/wordprocessingInk" xmlns:wne="http://schemas.microsoft.com/office/word/2006/wordml" xmlns:wps="http://schemas.microsoft.com/office/word/2010/wordprocessingShape" mc:Ignorable="w14 w15 w16se w16cid w16 w16cex w16sdtdh w16du wp14">
+<w:endnotes xmlns:wpc="http://schemas.microsoft.com/office/word/2010/wordprocessingCanvas" xmlns:cx="http://schemas.microsoft.com/office/drawing/2014/chartex" xmlns:cx1="http://schemas.microsoft.com/office/drawing/2015/9/8/chartex" xmlns:cx2="http://schemas.microsoft.com/office/drawing/2015/10/21/chartex" xmlns:cx3="http://schemas.microsoft.com/office/drawing/2016/5/9/chartex" xmlns:cx4="http://schemas.microsoft.com/office/drawing/2016/5/10/chartex" xmlns:cx5="http://schemas.microsoft.com/office/drawing/2016/5/11/chartex" xmlns:cx6="http://schemas.microsoft.com/office/drawing/2016/5/12/chartex" xmlns:cx7="http://schemas.microsoft.com/office/drawing/2016/5/13/chartex" xmlns:cx8="http://schemas.microsoft.com/office/drawing/2016/5/14/chartex" xmlns:mc="http://schemas.openxmlformats.org/markup-compatibility/2006" xmlns:aink="http://schemas.microsoft.com/office/drawing/2016/ink" xmlns:am3d="http://schemas.microsoft.com/office/drawing/2017/model3d" xmlns:o="urn:schemas-microsoft-com:office:office" xmlns:oel="http://schemas.microsoft.com/office/2019/extlst" xmlns:r="http://schemas.openxmlformats.org/officeDocument/2006/relationships" xmlns:m="http://schemas.openxmlformats.org/officeDocument/2006/math" xmlns:v="urn:schemas-microsoft-com:vml" xmlns:wp14="http://schemas.microsoft.com/office/word/2010/wordprocessingDrawing" xmlns:wp="http://schemas.openxmlformats.org/drawingml/2006/wordprocessingDrawing" xmlns:w10="urn:schemas-microsoft-com:office:word" xmlns:w="http://schemas.openxmlformats.org/wordprocessingml/2006/main" xmlns:w14="http://schemas.microsoft.com/office/word/2010/wordml" xmlns:w15="http://schemas.microsoft.com/office/word/2012/wordml" xmlns:w16cex="http://schemas.microsoft.com/office/word/2018/wordml/cex" xmlns:w16cid="http://schemas.microsoft.com/office/word/2016/wordml/cid" xmlns:w16="http://schemas.microsoft.com/office/word/2018/wordml" xmlns:w16sdtdh="http://schemas.microsoft.com/office/word/2020/wordml/sdtdatahash" xmlns:w16se="http://schemas.microsoft.com/office/word/2015/wordml/symex" xmlns:wpg="http://schemas.microsoft.com/office/word/2010/wordprocessingGroup" xmlns:wpi="http://schemas.microsoft.com/office/word/2010/wordprocessingInk" xmlns:wne="http://schemas.microsoft.com/office/word/2006/wordml" xmlns:wps="http://schemas.microsoft.com/office/word/2010/wordprocessingShape" mc:Ignorable="w14 w15 w16se w16cid w16 w16cex w16sdtdh wp14">
   <w:endnote w:type="separator" w:id="-1">
     <w:p>
       <w:r>
@@ -2571,11 +2619,11 @@
 </file>
 
 <file path=word/footer1.xml><?xml version="1.0" encoding="utf-8"?>
-<w:ftr xmlns:wpc="http://schemas.microsoft.com/office/word/2010/wordprocessingCanvas" xmlns:cx="http://schemas.microsoft.com/office/drawing/2014/chartex" xmlns:cx1="http://schemas.microsoft.com/office/drawing/2015/9/8/chartex" xmlns:cx2="http://schemas.microsoft.com/office/drawing/2015/10/21/chartex" xmlns:cx3="http://schemas.microsoft.com/office/drawing/2016/5/9/chartex" xmlns:cx4="http://schemas.microsoft.com/office/drawing/2016/5/10/chartex" xmlns:cx5="http://schemas.microsoft.com/office/drawing/2016/5/11/chartex" xmlns:cx6="http://schemas.microsoft.com/office/drawing/2016/5/12/chartex" xmlns:cx7="http://schemas.microsoft.com/office/drawing/2016/5/13/chartex" xmlns:cx8="http://schemas.microsoft.com/office/drawing/2016/5/14/chartex" xmlns:mc="http://schemas.openxmlformats.org/markup-compatibility/2006" xmlns:aink="http://schemas.microsoft.com/office/drawing/2016/ink" xmlns:am3d="http://schemas.microsoft.com/office/drawing/2017/model3d" xmlns:o="urn:schemas-microsoft-com:office:office" xmlns:oel="http://schemas.microsoft.com/office/2019/extlst" xmlns:r="http://schemas.openxmlformats.org/officeDocument/2006/relationships" xmlns:m="http://schemas.openxmlformats.org/officeDocument/2006/math" xmlns:v="urn:schemas-microsoft-com:vml" xmlns:wp14="http://schemas.microsoft.com/office/word/2010/wordprocessingDrawing" xmlns:wp="http://schemas.openxmlformats.org/drawingml/2006/wordprocessingDrawing" xmlns:w10="urn:schemas-microsoft-com:office:word" xmlns:w="http://schemas.openxmlformats.org/wordprocessingml/2006/main" xmlns:w14="http://schemas.microsoft.com/office/word/2010/wordml" xmlns:w15="http://schemas.microsoft.com/office/word/2012/wordml" xmlns:w16cex="http://schemas.microsoft.com/office/word/2018/wordml/cex" xmlns:w16cid="http://schemas.microsoft.com/office/word/2016/wordml/cid" xmlns:w16="http://schemas.microsoft.com/office/word/2018/wordml" xmlns:w16du="http://schemas.microsoft.com/office/word/2023/wordml/word16du" xmlns:w16sdtdh="http://schemas.microsoft.com/office/word/2020/wordml/sdtdatahash" xmlns:w16se="http://schemas.microsoft.com/office/word/2015/wordml/symex" xmlns:wpg="http://schemas.microsoft.com/office/word/2010/wordprocessingGroup" xmlns:wpi="http://schemas.microsoft.com/office/word/2010/wordprocessingInk" xmlns:wne="http://schemas.microsoft.com/office/word/2006/wordml" xmlns:wps="http://schemas.microsoft.com/office/word/2010/wordprocessingShape" mc:Ignorable="w14 w15 w16se w16cid w16 w16cex w16sdtdh w16du wp14">
+<w:ftr xmlns:wpc="http://schemas.microsoft.com/office/word/2010/wordprocessingCanvas" xmlns:cx="http://schemas.microsoft.com/office/drawing/2014/chartex" xmlns:cx1="http://schemas.microsoft.com/office/drawing/2015/9/8/chartex" xmlns:cx2="http://schemas.microsoft.com/office/drawing/2015/10/21/chartex" xmlns:cx3="http://schemas.microsoft.com/office/drawing/2016/5/9/chartex" xmlns:cx4="http://schemas.microsoft.com/office/drawing/2016/5/10/chartex" xmlns:cx5="http://schemas.microsoft.com/office/drawing/2016/5/11/chartex" xmlns:cx6="http://schemas.microsoft.com/office/drawing/2016/5/12/chartex" xmlns:cx7="http://schemas.microsoft.com/office/drawing/2016/5/13/chartex" xmlns:cx8="http://schemas.microsoft.com/office/drawing/2016/5/14/chartex" xmlns:mc="http://schemas.openxmlformats.org/markup-compatibility/2006" xmlns:aink="http://schemas.microsoft.com/office/drawing/2016/ink" xmlns:am3d="http://schemas.microsoft.com/office/drawing/2017/model3d" xmlns:o="urn:schemas-microsoft-com:office:office" xmlns:oel="http://schemas.microsoft.com/office/2019/extlst" xmlns:r="http://schemas.openxmlformats.org/officeDocument/2006/relationships" xmlns:m="http://schemas.openxmlformats.org/officeDocument/2006/math" xmlns:v="urn:schemas-microsoft-com:vml" xmlns:wp14="http://schemas.microsoft.com/office/word/2010/wordprocessingDrawing" xmlns:wp="http://schemas.openxmlformats.org/drawingml/2006/wordprocessingDrawing" xmlns:w10="urn:schemas-microsoft-com:office:word" xmlns:w="http://schemas.openxmlformats.org/wordprocessingml/2006/main" xmlns:w14="http://schemas.microsoft.com/office/word/2010/wordml" xmlns:w15="http://schemas.microsoft.com/office/word/2012/wordml" xmlns:w16cex="http://schemas.microsoft.com/office/word/2018/wordml/cex" xmlns:w16cid="http://schemas.microsoft.com/office/word/2016/wordml/cid" xmlns:w16="http://schemas.microsoft.com/office/word/2018/wordml" xmlns:w16sdtdh="http://schemas.microsoft.com/office/word/2020/wordml/sdtdatahash" xmlns:w16se="http://schemas.microsoft.com/office/word/2015/wordml/symex" xmlns:wpg="http://schemas.microsoft.com/office/word/2010/wordprocessingGroup" xmlns:wpi="http://schemas.microsoft.com/office/word/2010/wordprocessingInk" xmlns:wne="http://schemas.microsoft.com/office/word/2006/wordml" xmlns:wps="http://schemas.microsoft.com/office/word/2010/wordprocessingShape" mc:Ignorable="w14 w15 w16se w16cid w16 w16cex w16sdtdh wp14">
   <w:sdt>
     <w:sdtPr>
       <w:rPr>
-        <w:rStyle w:val="Numrodepage"/>
+        <w:rStyle w:val="PageNumber"/>
       </w:rPr>
       <w:id w:val="-586234429"/>
       <w:docPartObj>
@@ -2586,27 +2634,27 @@
     <w:sdtContent>
       <w:p>
         <w:pPr>
-          <w:pStyle w:val="Pieddepage"/>
+          <w:pStyle w:val="Footer"/>
           <w:framePr w:wrap="none" w:vAnchor="text" w:hAnchor="margin" w:xAlign="right" w:y="1"/>
           <w:rPr>
-            <w:rStyle w:val="Numrodepage"/>
+            <w:rStyle w:val="PageNumber"/>
           </w:rPr>
         </w:pPr>
         <w:r>
           <w:rPr>
-            <w:rStyle w:val="Numrodepage"/>
+            <w:rStyle w:val="PageNumber"/>
           </w:rPr>
           <w:fldChar w:fldCharType="begin"/>
         </w:r>
         <w:r>
           <w:rPr>
-            <w:rStyle w:val="Numrodepage"/>
+            <w:rStyle w:val="PageNumber"/>
           </w:rPr>
           <w:instrText xml:space="preserve"> PAGE </w:instrText>
         </w:r>
         <w:r>
           <w:rPr>
-            <w:rStyle w:val="Numrodepage"/>
+            <w:rStyle w:val="PageNumber"/>
           </w:rPr>
           <w:fldChar w:fldCharType="end"/>
         </w:r>
@@ -2615,7 +2663,7 @@
   </w:sdt>
   <w:p>
     <w:pPr>
-      <w:pStyle w:val="Pieddepage"/>
+      <w:pStyle w:val="Footer"/>
       <w:ind w:right="360"/>
     </w:pPr>
   </w:p>
@@ -2623,11 +2671,11 @@
 </file>
 
 <file path=word/footer2.xml><?xml version="1.0" encoding="utf-8"?>
-<w:ftr xmlns:wpc="http://schemas.microsoft.com/office/word/2010/wordprocessingCanvas" xmlns:cx="http://schemas.microsoft.com/office/drawing/2014/chartex" xmlns:cx1="http://schemas.microsoft.com/office/drawing/2015/9/8/chartex" xmlns:cx2="http://schemas.microsoft.com/office/drawing/2015/10/21/chartex" xmlns:cx3="http://schemas.microsoft.com/office/drawing/2016/5/9/chartex" xmlns:cx4="http://schemas.microsoft.com/office/drawing/2016/5/10/chartex" xmlns:cx5="http://schemas.microsoft.com/office/drawing/2016/5/11/chartex" xmlns:cx6="http://schemas.microsoft.com/office/drawing/2016/5/12/chartex" xmlns:cx7="http://schemas.microsoft.com/office/drawing/2016/5/13/chartex" xmlns:cx8="http://schemas.microsoft.com/office/drawing/2016/5/14/chartex" xmlns:mc="http://schemas.openxmlformats.org/markup-compatibility/2006" xmlns:aink="http://schemas.microsoft.com/office/drawing/2016/ink" xmlns:am3d="http://schemas.microsoft.com/office/drawing/2017/model3d" xmlns:o="urn:schemas-microsoft-com:office:office" xmlns:oel="http://schemas.microsoft.com/office/2019/extlst" xmlns:r="http://schemas.openxmlformats.org/officeDocument/2006/relationships" xmlns:m="http://schemas.openxmlformats.org/officeDocument/2006/math" xmlns:v="urn:schemas-microsoft-com:vml" xmlns:wp14="http://schemas.microsoft.com/office/word/2010/wordprocessingDrawing" xmlns:wp="http://schemas.openxmlformats.org/drawingml/2006/wordprocessingDrawing" xmlns:w10="urn:schemas-microsoft-com:office:word" xmlns:w="http://schemas.openxmlformats.org/wordprocessingml/2006/main" xmlns:w14="http://schemas.microsoft.com/office/word/2010/wordml" xmlns:w15="http://schemas.microsoft.com/office/word/2012/wordml" xmlns:w16cex="http://schemas.microsoft.com/office/word/2018/wordml/cex" xmlns:w16cid="http://schemas.microsoft.com/office/word/2016/wordml/cid" xmlns:w16="http://schemas.microsoft.com/office/word/2018/wordml" xmlns:w16du="http://schemas.microsoft.com/office/word/2023/wordml/word16du" xmlns:w16sdtdh="http://schemas.microsoft.com/office/word/2020/wordml/sdtdatahash" xmlns:w16se="http://schemas.microsoft.com/office/word/2015/wordml/symex" xmlns:wpg="http://schemas.microsoft.com/office/word/2010/wordprocessingGroup" xmlns:wpi="http://schemas.microsoft.com/office/word/2010/wordprocessingInk" xmlns:wne="http://schemas.microsoft.com/office/word/2006/wordml" xmlns:wps="http://schemas.microsoft.com/office/word/2010/wordprocessingShape" mc:Ignorable="w14 w15 w16se w16cid w16 w16cex w16sdtdh w16du wp14">
+<w:ftr xmlns:wpc="http://schemas.microsoft.com/office/word/2010/wordprocessingCanvas" xmlns:cx="http://schemas.microsoft.com/office/drawing/2014/chartex" xmlns:cx1="http://schemas.microsoft.com/office/drawing/2015/9/8/chartex" xmlns:cx2="http://schemas.microsoft.com/office/drawing/2015/10/21/chartex" xmlns:cx3="http://schemas.microsoft.com/office/drawing/2016/5/9/chartex" xmlns:cx4="http://schemas.microsoft.com/office/drawing/2016/5/10/chartex" xmlns:cx5="http://schemas.microsoft.com/office/drawing/2016/5/11/chartex" xmlns:cx6="http://schemas.microsoft.com/office/drawing/2016/5/12/chartex" xmlns:cx7="http://schemas.microsoft.com/office/drawing/2016/5/13/chartex" xmlns:cx8="http://schemas.microsoft.com/office/drawing/2016/5/14/chartex" xmlns:mc="http://schemas.openxmlformats.org/markup-compatibility/2006" xmlns:aink="http://schemas.microsoft.com/office/drawing/2016/ink" xmlns:am3d="http://schemas.microsoft.com/office/drawing/2017/model3d" xmlns:o="urn:schemas-microsoft-com:office:office" xmlns:oel="http://schemas.microsoft.com/office/2019/extlst" xmlns:r="http://schemas.openxmlformats.org/officeDocument/2006/relationships" xmlns:m="http://schemas.openxmlformats.org/officeDocument/2006/math" xmlns:v="urn:schemas-microsoft-com:vml" xmlns:wp14="http://schemas.microsoft.com/office/word/2010/wordprocessingDrawing" xmlns:wp="http://schemas.openxmlformats.org/drawingml/2006/wordprocessingDrawing" xmlns:w10="urn:schemas-microsoft-com:office:word" xmlns:w="http://schemas.openxmlformats.org/wordprocessingml/2006/main" xmlns:w14="http://schemas.microsoft.com/office/word/2010/wordml" xmlns:w15="http://schemas.microsoft.com/office/word/2012/wordml" xmlns:w16cex="http://schemas.microsoft.com/office/word/2018/wordml/cex" xmlns:w16cid="http://schemas.microsoft.com/office/word/2016/wordml/cid" xmlns:w16="http://schemas.microsoft.com/office/word/2018/wordml" xmlns:w16sdtdh="http://schemas.microsoft.com/office/word/2020/wordml/sdtdatahash" xmlns:w16se="http://schemas.microsoft.com/office/word/2015/wordml/symex" xmlns:wpg="http://schemas.microsoft.com/office/word/2010/wordprocessingGroup" xmlns:wpi="http://schemas.microsoft.com/office/word/2010/wordprocessingInk" xmlns:wne="http://schemas.microsoft.com/office/word/2006/wordml" xmlns:wps="http://schemas.microsoft.com/office/word/2010/wordprocessingShape" mc:Ignorable="w14 w15 w16se w16cid w16 w16cex w16sdtdh wp14">
   <w:sdt>
     <w:sdtPr>
       <w:rPr>
-        <w:rStyle w:val="Numrodepage"/>
+        <w:rStyle w:val="PageNumber"/>
       </w:rPr>
       <w:id w:val="1686638500"/>
       <w:docPartObj>
@@ -2638,40 +2686,40 @@
     <w:sdtContent>
       <w:p>
         <w:pPr>
-          <w:pStyle w:val="Pieddepage"/>
+          <w:pStyle w:val="Footer"/>
           <w:framePr w:wrap="none" w:vAnchor="text" w:hAnchor="margin" w:xAlign="right" w:y="1"/>
           <w:rPr>
-            <w:rStyle w:val="Numrodepage"/>
+            <w:rStyle w:val="PageNumber"/>
           </w:rPr>
         </w:pPr>
         <w:r>
           <w:rPr>
-            <w:rStyle w:val="Numrodepage"/>
+            <w:rStyle w:val="PageNumber"/>
           </w:rPr>
           <w:fldChar w:fldCharType="begin"/>
         </w:r>
         <w:r>
           <w:rPr>
-            <w:rStyle w:val="Numrodepage"/>
+            <w:rStyle w:val="PageNumber"/>
           </w:rPr>
           <w:instrText xml:space="preserve"> PAGE </w:instrText>
         </w:r>
         <w:r>
           <w:rPr>
-            <w:rStyle w:val="Numrodepage"/>
+            <w:rStyle w:val="PageNumber"/>
           </w:rPr>
           <w:fldChar w:fldCharType="separate"/>
         </w:r>
         <w:r>
           <w:rPr>
-            <w:rStyle w:val="Numrodepage"/>
+            <w:rStyle w:val="PageNumber"/>
             <w:noProof/>
           </w:rPr>
           <w:t>1</w:t>
         </w:r>
         <w:r>
           <w:rPr>
-            <w:rStyle w:val="Numrodepage"/>
+            <w:rStyle w:val="PageNumber"/>
           </w:rPr>
           <w:fldChar w:fldCharType="end"/>
         </w:r>
@@ -2680,7 +2728,7 @@
   </w:sdt>
   <w:p>
     <w:pPr>
-      <w:pStyle w:val="Pieddepage"/>
+      <w:pStyle w:val="Footer"/>
       <w:ind w:right="360"/>
     </w:pPr>
   </w:p>
@@ -2688,7 +2736,7 @@
 </file>
 
 <file path=word/footnotes.xml><?xml version="1.0" encoding="utf-8"?>
-<w:footnotes xmlns:wpc="http://schemas.microsoft.com/office/word/2010/wordprocessingCanvas" xmlns:cx="http://schemas.microsoft.com/office/drawing/2014/chartex" xmlns:cx1="http://schemas.microsoft.com/office/drawing/2015/9/8/chartex" xmlns:cx2="http://schemas.microsoft.com/office/drawing/2015/10/21/chartex" xmlns:cx3="http://schemas.microsoft.com/office/drawing/2016/5/9/chartex" xmlns:cx4="http://schemas.microsoft.com/office/drawing/2016/5/10/chartex" xmlns:cx5="http://schemas.microsoft.com/office/drawing/2016/5/11/chartex" xmlns:cx6="http://schemas.microsoft.com/office/drawing/2016/5/12/chartex" xmlns:cx7="http://schemas.microsoft.com/office/drawing/2016/5/13/chartex" xmlns:cx8="http://schemas.microsoft.com/office/drawing/2016/5/14/chartex" xmlns:mc="http://schemas.openxmlformats.org/markup-compatibility/2006" xmlns:aink="http://schemas.microsoft.com/office/drawing/2016/ink" xmlns:am3d="http://schemas.microsoft.com/office/drawing/2017/model3d" xmlns:o="urn:schemas-microsoft-com:office:office" xmlns:oel="http://schemas.microsoft.com/office/2019/extlst" xmlns:r="http://schemas.openxmlformats.org/officeDocument/2006/relationships" xmlns:m="http://schemas.openxmlformats.org/officeDocument/2006/math" xmlns:v="urn:schemas-microsoft-com:vml" xmlns:wp14="http://schemas.microsoft.com/office/word/2010/wordprocessingDrawing" xmlns:wp="http://schemas.openxmlformats.org/drawingml/2006/wordprocessingDrawing" xmlns:w10="urn:schemas-microsoft-com:office:word" xmlns:w="http://schemas.openxmlformats.org/wordprocessingml/2006/main" xmlns:w14="http://schemas.microsoft.com/office/word/2010/wordml" xmlns:w15="http://schemas.microsoft.com/office/word/2012/wordml" xmlns:w16cex="http://schemas.microsoft.com/office/word/2018/wordml/cex" xmlns:w16cid="http://schemas.microsoft.com/office/word/2016/wordml/cid" xmlns:w16="http://schemas.microsoft.com/office/word/2018/wordml" xmlns:w16du="http://schemas.microsoft.com/office/word/2023/wordml/word16du" xmlns:w16sdtdh="http://schemas.microsoft.com/office/word/2020/wordml/sdtdatahash" xmlns:w16se="http://schemas.microsoft.com/office/word/2015/wordml/symex" xmlns:wpg="http://schemas.microsoft.com/office/word/2010/wordprocessingGroup" xmlns:wpi="http://schemas.microsoft.com/office/word/2010/wordprocessingInk" xmlns:wne="http://schemas.microsoft.com/office/word/2006/wordml" xmlns:wps="http://schemas.microsoft.com/office/word/2010/wordprocessingShape" mc:Ignorable="w14 w15 w16se w16cid w16 w16cex w16sdtdh w16du wp14">
+<w:footnotes xmlns:wpc="http://schemas.microsoft.com/office/word/2010/wordprocessingCanvas" xmlns:cx="http://schemas.microsoft.com/office/drawing/2014/chartex" xmlns:cx1="http://schemas.microsoft.com/office/drawing/2015/9/8/chartex" xmlns:cx2="http://schemas.microsoft.com/office/drawing/2015/10/21/chartex" xmlns:cx3="http://schemas.microsoft.com/office/drawing/2016/5/9/chartex" xmlns:cx4="http://schemas.microsoft.com/office/drawing/2016/5/10/chartex" xmlns:cx5="http://schemas.microsoft.com/office/drawing/2016/5/11/chartex" xmlns:cx6="http://schemas.microsoft.com/office/drawing/2016/5/12/chartex" xmlns:cx7="http://schemas.microsoft.com/office/drawing/2016/5/13/chartex" xmlns:cx8="http://schemas.microsoft.com/office/drawing/2016/5/14/chartex" xmlns:mc="http://schemas.openxmlformats.org/markup-compatibility/2006" xmlns:aink="http://schemas.microsoft.com/office/drawing/2016/ink" xmlns:am3d="http://schemas.microsoft.com/office/drawing/2017/model3d" xmlns:o="urn:schemas-microsoft-com:office:office" xmlns:oel="http://schemas.microsoft.com/office/2019/extlst" xmlns:r="http://schemas.openxmlformats.org/officeDocument/2006/relationships" xmlns:m="http://schemas.openxmlformats.org/officeDocument/2006/math" xmlns:v="urn:schemas-microsoft-com:vml" xmlns:wp14="http://schemas.microsoft.com/office/word/2010/wordprocessingDrawing" xmlns:wp="http://schemas.openxmlformats.org/drawingml/2006/wordprocessingDrawing" xmlns:w10="urn:schemas-microsoft-com:office:word" xmlns:w="http://schemas.openxmlformats.org/wordprocessingml/2006/main" xmlns:w14="http://schemas.microsoft.com/office/word/2010/wordml" xmlns:w15="http://schemas.microsoft.com/office/word/2012/wordml" xmlns:w16cex="http://schemas.microsoft.com/office/word/2018/wordml/cex" xmlns:w16cid="http://schemas.microsoft.com/office/word/2016/wordml/cid" xmlns:w16="http://schemas.microsoft.com/office/word/2018/wordml" xmlns:w16sdtdh="http://schemas.microsoft.com/office/word/2020/wordml/sdtdatahash" xmlns:w16se="http://schemas.microsoft.com/office/word/2015/wordml/symex" xmlns:wpg="http://schemas.microsoft.com/office/word/2010/wordprocessingGroup" xmlns:wpi="http://schemas.microsoft.com/office/word/2010/wordprocessingInk" xmlns:wne="http://schemas.microsoft.com/office/word/2006/wordml" xmlns:wps="http://schemas.microsoft.com/office/word/2010/wordprocessingShape" mc:Ignorable="w14 w15 w16se w16cid w16 w16cex w16sdtdh wp14">
   <w:footnote w:type="separator" w:id="-1">
     <w:p>
       <w:r>
@@ -2707,7 +2755,7 @@
 </file>
 
 <file path=word/numbering.xml><?xml version="1.0" encoding="utf-8"?>
-<w:numbering xmlns:wpc="http://schemas.microsoft.com/office/word/2010/wordprocessingCanvas" xmlns:cx="http://schemas.microsoft.com/office/drawing/2014/chartex" xmlns:cx1="http://schemas.microsoft.com/office/drawing/2015/9/8/chartex" xmlns:cx2="http://schemas.microsoft.com/office/drawing/2015/10/21/chartex" xmlns:cx3="http://schemas.microsoft.com/office/drawing/2016/5/9/chartex" xmlns:cx4="http://schemas.microsoft.com/office/drawing/2016/5/10/chartex" xmlns:cx5="http://schemas.microsoft.com/office/drawing/2016/5/11/chartex" xmlns:cx6="http://schemas.microsoft.com/office/drawing/2016/5/12/chartex" xmlns:cx7="http://schemas.microsoft.com/office/drawing/2016/5/13/chartex" xmlns:cx8="http://schemas.microsoft.com/office/drawing/2016/5/14/chartex" xmlns:mc="http://schemas.openxmlformats.org/markup-compatibility/2006" xmlns:aink="http://schemas.microsoft.com/office/drawing/2016/ink" xmlns:am3d="http://schemas.microsoft.com/office/drawing/2017/model3d" xmlns:o="urn:schemas-microsoft-com:office:office" xmlns:oel="http://schemas.microsoft.com/office/2019/extlst" xmlns:r="http://schemas.openxmlformats.org/officeDocument/2006/relationships" xmlns:m="http://schemas.openxmlformats.org/officeDocument/2006/math" xmlns:v="urn:schemas-microsoft-com:vml" xmlns:wp14="http://schemas.microsoft.com/office/word/2010/wordprocessingDrawing" xmlns:wp="http://schemas.openxmlformats.org/drawingml/2006/wordprocessingDrawing" xmlns:w10="urn:schemas-microsoft-com:office:word" xmlns:w="http://schemas.openxmlformats.org/wordprocessingml/2006/main" xmlns:w14="http://schemas.microsoft.com/office/word/2010/wordml" xmlns:w15="http://schemas.microsoft.com/office/word/2012/wordml" xmlns:w16cex="http://schemas.microsoft.com/office/word/2018/wordml/cex" xmlns:w16cid="http://schemas.microsoft.com/office/word/2016/wordml/cid" xmlns:w16="http://schemas.microsoft.com/office/word/2018/wordml" xmlns:w16du="http://schemas.microsoft.com/office/word/2023/wordml/word16du" xmlns:w16sdtdh="http://schemas.microsoft.com/office/word/2020/wordml/sdtdatahash" xmlns:w16se="http://schemas.microsoft.com/office/word/2015/wordml/symex" xmlns:wpg="http://schemas.microsoft.com/office/word/2010/wordprocessingGroup" xmlns:wpi="http://schemas.microsoft.com/office/word/2010/wordprocessingInk" xmlns:wne="http://schemas.microsoft.com/office/word/2006/wordml" xmlns:wps="http://schemas.microsoft.com/office/word/2010/wordprocessingShape" mc:Ignorable="w14 w15 w16se w16cid w16 w16cex w16sdtdh w16du wp14">
+<w:numbering xmlns:wpc="http://schemas.microsoft.com/office/word/2010/wordprocessingCanvas" xmlns:cx="http://schemas.microsoft.com/office/drawing/2014/chartex" xmlns:cx1="http://schemas.microsoft.com/office/drawing/2015/9/8/chartex" xmlns:cx2="http://schemas.microsoft.com/office/drawing/2015/10/21/chartex" xmlns:cx3="http://schemas.microsoft.com/office/drawing/2016/5/9/chartex" xmlns:cx4="http://schemas.microsoft.com/office/drawing/2016/5/10/chartex" xmlns:cx5="http://schemas.microsoft.com/office/drawing/2016/5/11/chartex" xmlns:cx6="http://schemas.microsoft.com/office/drawing/2016/5/12/chartex" xmlns:cx7="http://schemas.microsoft.com/office/drawing/2016/5/13/chartex" xmlns:cx8="http://schemas.microsoft.com/office/drawing/2016/5/14/chartex" xmlns:mc="http://schemas.openxmlformats.org/markup-compatibility/2006" xmlns:aink="http://schemas.microsoft.com/office/drawing/2016/ink" xmlns:am3d="http://schemas.microsoft.com/office/drawing/2017/model3d" xmlns:o="urn:schemas-microsoft-com:office:office" xmlns:oel="http://schemas.microsoft.com/office/2019/extlst" xmlns:r="http://schemas.openxmlformats.org/officeDocument/2006/relationships" xmlns:m="http://schemas.openxmlformats.org/officeDocument/2006/math" xmlns:v="urn:schemas-microsoft-com:vml" xmlns:wp14="http://schemas.microsoft.com/office/word/2010/wordprocessingDrawing" xmlns:wp="http://schemas.openxmlformats.org/drawingml/2006/wordprocessingDrawing" xmlns:w10="urn:schemas-microsoft-com:office:word" xmlns:w="http://schemas.openxmlformats.org/wordprocessingml/2006/main" xmlns:w14="http://schemas.microsoft.com/office/word/2010/wordml" xmlns:w15="http://schemas.microsoft.com/office/word/2012/wordml" xmlns:w16cex="http://schemas.microsoft.com/office/word/2018/wordml/cex" xmlns:w16cid="http://schemas.microsoft.com/office/word/2016/wordml/cid" xmlns:w16="http://schemas.microsoft.com/office/word/2018/wordml" xmlns:w16sdtdh="http://schemas.microsoft.com/office/word/2020/wordml/sdtdatahash" xmlns:w16se="http://schemas.microsoft.com/office/word/2015/wordml/symex" xmlns:wpg="http://schemas.microsoft.com/office/word/2010/wordprocessingGroup" xmlns:wpi="http://schemas.microsoft.com/office/word/2010/wordprocessingInk" xmlns:wne="http://schemas.microsoft.com/office/word/2006/wordml" xmlns:wps="http://schemas.microsoft.com/office/word/2010/wordprocessingShape" mc:Ignorable="w14 w15 w16se w16cid w16 w16cex w16sdtdh wp14">
   <w:abstractNum w:abstractNumId="0" w15:restartNumberingAfterBreak="0">
     <w:nsid w:val="73B95134"/>
     <w:multiLevelType w:val="hybridMultilevel"/>
@@ -2828,7 +2876,7 @@
 </file>
 
 <file path=word/styles.xml><?xml version="1.0" encoding="utf-8"?>
-<w:styles xmlns:mc="http://schemas.openxmlformats.org/markup-compatibility/2006" xmlns:r="http://schemas.openxmlformats.org/officeDocument/2006/relationships" xmlns:w="http://schemas.openxmlformats.org/wordprocessingml/2006/main" xmlns:w14="http://schemas.microsoft.com/office/word/2010/wordml" xmlns:w15="http://schemas.microsoft.com/office/word/2012/wordml" xmlns:w16cex="http://schemas.microsoft.com/office/word/2018/wordml/cex" xmlns:w16cid="http://schemas.microsoft.com/office/word/2016/wordml/cid" xmlns:w16="http://schemas.microsoft.com/office/word/2018/wordml" xmlns:w16du="http://schemas.microsoft.com/office/word/2023/wordml/word16du" xmlns:w16sdtdh="http://schemas.microsoft.com/office/word/2020/wordml/sdtdatahash" xmlns:w16se="http://schemas.microsoft.com/office/word/2015/wordml/symex" mc:Ignorable="w14 w15 w16se w16cid w16 w16cex w16sdtdh w16du">
+<w:styles xmlns:mc="http://schemas.openxmlformats.org/markup-compatibility/2006" xmlns:r="http://schemas.openxmlformats.org/officeDocument/2006/relationships" xmlns:w="http://schemas.openxmlformats.org/wordprocessingml/2006/main" xmlns:w14="http://schemas.microsoft.com/office/word/2010/wordml" xmlns:w15="http://schemas.microsoft.com/office/word/2012/wordml" xmlns:w16cex="http://schemas.microsoft.com/office/word/2018/wordml/cex" xmlns:w16cid="http://schemas.microsoft.com/office/word/2016/wordml/cid" xmlns:w16="http://schemas.microsoft.com/office/word/2018/wordml" xmlns:w16sdtdh="http://schemas.microsoft.com/office/word/2020/wordml/sdtdatahash" xmlns:w16se="http://schemas.microsoft.com/office/word/2015/wordml/symex" mc:Ignorable="w14 w15 w16se w16cid w16 w16cex w16sdtdh">
   <w:docDefaults>
     <w:rPrDefault>
       <w:rPr>
@@ -3225,11 +3273,11 @@
       <w:lang w:val="fr-CA"/>
     </w:rPr>
   </w:style>
-  <w:style w:type="paragraph" w:styleId="Titre1">
+  <w:style w:type="paragraph" w:styleId="Heading1">
     <w:name w:val="heading 1"/>
     <w:basedOn w:val="Normal"/>
     <w:next w:val="Normal"/>
-    <w:link w:val="Titre1Car"/>
+    <w:link w:val="Heading1Char"/>
     <w:uiPriority w:val="9"/>
     <w:qFormat/>
     <w:rsid w:val="005A7D54"/>
@@ -3246,11 +3294,11 @@
       <w:szCs w:val="32"/>
     </w:rPr>
   </w:style>
-  <w:style w:type="paragraph" w:styleId="Titre2">
+  <w:style w:type="paragraph" w:styleId="Heading2">
     <w:name w:val="heading 2"/>
     <w:basedOn w:val="Normal"/>
     <w:next w:val="Normal"/>
-    <w:link w:val="Titre2Car"/>
+    <w:link w:val="Heading2Char"/>
     <w:uiPriority w:val="9"/>
     <w:unhideWhenUsed/>
     <w:qFormat/>
@@ -3268,11 +3316,11 @@
       <w:szCs w:val="26"/>
     </w:rPr>
   </w:style>
-  <w:style w:type="paragraph" w:styleId="Titre3">
+  <w:style w:type="paragraph" w:styleId="Heading3">
     <w:name w:val="heading 3"/>
     <w:basedOn w:val="Normal"/>
     <w:next w:val="Normal"/>
-    <w:link w:val="Titre3Car"/>
+    <w:link w:val="Heading3Char"/>
     <w:uiPriority w:val="9"/>
     <w:unhideWhenUsed/>
     <w:qFormat/>
@@ -3288,13 +3336,13 @@
       <w:color w:val="1F3763" w:themeColor="accent1" w:themeShade="7F"/>
     </w:rPr>
   </w:style>
-  <w:style w:type="character" w:default="1" w:styleId="Policepardfaut">
+  <w:style w:type="character" w:default="1" w:styleId="DefaultParagraphFont">
     <w:name w:val="Default Paragraph Font"/>
     <w:uiPriority w:val="1"/>
     <w:semiHidden/>
     <w:unhideWhenUsed/>
   </w:style>
-  <w:style w:type="table" w:default="1" w:styleId="TableauNormal">
+  <w:style w:type="table" w:default="1" w:styleId="TableNormal">
     <w:name w:val="Normal Table"/>
     <w:uiPriority w:val="99"/>
     <w:semiHidden/>
@@ -3309,15 +3357,15 @@
       </w:tblCellMar>
     </w:tblPr>
   </w:style>
-  <w:style w:type="numbering" w:default="1" w:styleId="Aucuneliste">
+  <w:style w:type="numbering" w:default="1" w:styleId="NoList">
     <w:name w:val="No List"/>
     <w:uiPriority w:val="99"/>
     <w:semiHidden/>
     <w:unhideWhenUsed/>
   </w:style>
-  <w:style w:type="paragraph" w:styleId="Sansinterligne">
+  <w:style w:type="paragraph" w:styleId="NoSpacing">
     <w:name w:val="No Spacing"/>
-    <w:link w:val="SansinterligneCar"/>
+    <w:link w:val="NoSpacingChar"/>
     <w:uiPriority w:val="1"/>
     <w:qFormat/>
     <w:rsid w:val="005A7D54"/>
@@ -3328,10 +3376,10 @@
       <w:lang w:val="en-US" w:eastAsia="zh-CN"/>
     </w:rPr>
   </w:style>
-  <w:style w:type="character" w:customStyle="1" w:styleId="SansinterligneCar">
-    <w:name w:val="Sans interligne Car"/>
-    <w:basedOn w:val="Policepardfaut"/>
-    <w:link w:val="Sansinterligne"/>
+  <w:style w:type="character" w:customStyle="1" w:styleId="NoSpacingChar">
+    <w:name w:val="No Spacing Char"/>
+    <w:basedOn w:val="DefaultParagraphFont"/>
+    <w:link w:val="NoSpacing"/>
     <w:uiPriority w:val="1"/>
     <w:rsid w:val="005A7D54"/>
     <w:rPr>
@@ -3341,10 +3389,10 @@
       <w:lang w:val="en-US" w:eastAsia="zh-CN"/>
     </w:rPr>
   </w:style>
-  <w:style w:type="character" w:customStyle="1" w:styleId="Titre1Car">
-    <w:name w:val="Titre 1 Car"/>
-    <w:basedOn w:val="Policepardfaut"/>
-    <w:link w:val="Titre1"/>
+  <w:style w:type="character" w:customStyle="1" w:styleId="Heading1Char">
+    <w:name w:val="Heading 1 Char"/>
+    <w:basedOn w:val="DefaultParagraphFont"/>
+    <w:link w:val="Heading1"/>
     <w:uiPriority w:val="9"/>
     <w:rsid w:val="005A7D54"/>
     <w:rPr>
@@ -3355,10 +3403,10 @@
       <w:lang w:val="fr-CA"/>
     </w:rPr>
   </w:style>
-  <w:style w:type="character" w:customStyle="1" w:styleId="Titre2Car">
-    <w:name w:val="Titre 2 Car"/>
-    <w:basedOn w:val="Policepardfaut"/>
-    <w:link w:val="Titre2"/>
+  <w:style w:type="character" w:customStyle="1" w:styleId="Heading2Char">
+    <w:name w:val="Heading 2 Char"/>
+    <w:basedOn w:val="DefaultParagraphFont"/>
+    <w:link w:val="Heading2"/>
     <w:uiPriority w:val="9"/>
     <w:rsid w:val="005A7D54"/>
     <w:rPr>
@@ -3369,10 +3417,10 @@
       <w:lang w:val="fr-CA"/>
     </w:rPr>
   </w:style>
-  <w:style w:type="character" w:customStyle="1" w:styleId="Titre3Car">
-    <w:name w:val="Titre 3 Car"/>
-    <w:basedOn w:val="Policepardfaut"/>
-    <w:link w:val="Titre3"/>
+  <w:style w:type="character" w:customStyle="1" w:styleId="Heading3Char">
+    <w:name w:val="Heading 3 Char"/>
+    <w:basedOn w:val="DefaultParagraphFont"/>
+    <w:link w:val="Heading3"/>
     <w:uiPriority w:val="9"/>
     <w:rsid w:val="002F4138"/>
     <w:rPr>
@@ -3381,10 +3429,10 @@
       <w:lang w:val="fr-CA"/>
     </w:rPr>
   </w:style>
-  <w:style w:type="paragraph" w:styleId="Pieddepage">
+  <w:style w:type="paragraph" w:styleId="Footer">
     <w:name w:val="footer"/>
     <w:basedOn w:val="Normal"/>
-    <w:link w:val="PieddepageCar"/>
+    <w:link w:val="FooterChar"/>
     <w:uiPriority w:val="99"/>
     <w:unhideWhenUsed/>
     <w:rsid w:val="00A017A8"/>
@@ -3395,27 +3443,27 @@
       </w:tabs>
     </w:pPr>
   </w:style>
-  <w:style w:type="character" w:customStyle="1" w:styleId="PieddepageCar">
-    <w:name w:val="Pied de page Car"/>
-    <w:basedOn w:val="Policepardfaut"/>
-    <w:link w:val="Pieddepage"/>
+  <w:style w:type="character" w:customStyle="1" w:styleId="FooterChar">
+    <w:name w:val="Footer Char"/>
+    <w:basedOn w:val="DefaultParagraphFont"/>
+    <w:link w:val="Footer"/>
     <w:uiPriority w:val="99"/>
     <w:rsid w:val="00A017A8"/>
     <w:rPr>
       <w:lang w:val="fr-CA"/>
     </w:rPr>
   </w:style>
-  <w:style w:type="character" w:styleId="Numrodepage">
+  <w:style w:type="character" w:styleId="PageNumber">
     <w:name w:val="page number"/>
-    <w:basedOn w:val="Policepardfaut"/>
+    <w:basedOn w:val="DefaultParagraphFont"/>
     <w:uiPriority w:val="99"/>
     <w:semiHidden/>
     <w:unhideWhenUsed/>
     <w:rsid w:val="00A017A8"/>
   </w:style>
-  <w:style w:type="paragraph" w:styleId="En-ttedetabledesmatires">
+  <w:style w:type="paragraph" w:styleId="TOCHeading">
     <w:name w:val="TOC Heading"/>
-    <w:basedOn w:val="Titre1"/>
+    <w:basedOn w:val="Heading1"/>
     <w:next w:val="Normal"/>
     <w:uiPriority w:val="39"/>
     <w:unhideWhenUsed/>
@@ -3433,7 +3481,7 @@
       <w:lang w:val="en-US"/>
     </w:rPr>
   </w:style>
-  <w:style w:type="paragraph" w:styleId="TM1">
+  <w:style w:type="paragraph" w:styleId="TOC1">
     <w:name w:val="toc 1"/>
     <w:basedOn w:val="Normal"/>
     <w:next w:val="Normal"/>
@@ -3453,7 +3501,7 @@
       <w:szCs w:val="20"/>
     </w:rPr>
   </w:style>
-  <w:style w:type="paragraph" w:styleId="TM2">
+  <w:style w:type="paragraph" w:styleId="TOC2">
     <w:name w:val="toc 2"/>
     <w:basedOn w:val="Normal"/>
     <w:next w:val="Normal"/>
@@ -3471,7 +3519,7 @@
       <w:szCs w:val="20"/>
     </w:rPr>
   </w:style>
-  <w:style w:type="paragraph" w:styleId="TM3">
+  <w:style w:type="paragraph" w:styleId="TOC3">
     <w:name w:val="toc 3"/>
     <w:basedOn w:val="Normal"/>
     <w:next w:val="Normal"/>
@@ -3490,9 +3538,9 @@
       <w:szCs w:val="20"/>
     </w:rPr>
   </w:style>
-  <w:style w:type="character" w:styleId="Lienhypertexte">
+  <w:style w:type="character" w:styleId="Hyperlink">
     <w:name w:val="Hyperlink"/>
-    <w:basedOn w:val="Policepardfaut"/>
+    <w:basedOn w:val="DefaultParagraphFont"/>
     <w:uiPriority w:val="99"/>
     <w:unhideWhenUsed/>
     <w:rsid w:val="00A017A8"/>
@@ -3501,7 +3549,7 @@
       <w:u w:val="single"/>
     </w:rPr>
   </w:style>
-  <w:style w:type="paragraph" w:styleId="TM4">
+  <w:style w:type="paragraph" w:styleId="TOC4">
     <w:name w:val="toc 4"/>
     <w:basedOn w:val="Normal"/>
     <w:next w:val="Normal"/>
@@ -3519,7 +3567,7 @@
       <w:szCs w:val="18"/>
     </w:rPr>
   </w:style>
-  <w:style w:type="paragraph" w:styleId="TM5">
+  <w:style w:type="paragraph" w:styleId="TOC5">
     <w:name w:val="toc 5"/>
     <w:basedOn w:val="Normal"/>
     <w:next w:val="Normal"/>
@@ -3537,7 +3585,7 @@
       <w:szCs w:val="18"/>
     </w:rPr>
   </w:style>
-  <w:style w:type="paragraph" w:styleId="TM6">
+  <w:style w:type="paragraph" w:styleId="TOC6">
     <w:name w:val="toc 6"/>
     <w:basedOn w:val="Normal"/>
     <w:next w:val="Normal"/>
@@ -3555,7 +3603,7 @@
       <w:szCs w:val="18"/>
     </w:rPr>
   </w:style>
-  <w:style w:type="paragraph" w:styleId="TM7">
+  <w:style w:type="paragraph" w:styleId="TOC7">
     <w:name w:val="toc 7"/>
     <w:basedOn w:val="Normal"/>
     <w:next w:val="Normal"/>
@@ -3573,7 +3621,7 @@
       <w:szCs w:val="18"/>
     </w:rPr>
   </w:style>
-  <w:style w:type="paragraph" w:styleId="TM8">
+  <w:style w:type="paragraph" w:styleId="TOC8">
     <w:name w:val="toc 8"/>
     <w:basedOn w:val="Normal"/>
     <w:next w:val="Normal"/>
@@ -3591,7 +3639,7 @@
       <w:szCs w:val="18"/>
     </w:rPr>
   </w:style>
-  <w:style w:type="paragraph" w:styleId="TM9">
+  <w:style w:type="paragraph" w:styleId="TOC9">
     <w:name w:val="toc 9"/>
     <w:basedOn w:val="Normal"/>
     <w:next w:val="Normal"/>
@@ -3609,7 +3657,7 @@
       <w:szCs w:val="18"/>
     </w:rPr>
   </w:style>
-  <w:style w:type="paragraph" w:styleId="Paragraphedeliste">
+  <w:style w:type="paragraph" w:styleId="ListParagraph">
     <w:name w:val="List Paragraph"/>
     <w:basedOn w:val="Normal"/>
     <w:uiPriority w:val="34"/>

</xml_diff>